<commit_message>
Update clk_switch ops in config_debug spec
</commit_message>
<xml_diff>
--- a/doc/CGRA_config_debug_spec.docx
+++ b/doc/CGRA_config_debug_spec.docx
@@ -1278,15 +1278,7 @@
             <w:tcW w:w="1117" w:type="dxa"/>
           </w:tcPr>
           <w:p>
-            <w:pPr>
-              <w:rPr>
-                <w:strike/>
-              </w:rPr>
-            </w:pPr>
-            <w:r>
-              <w:rPr>
-                <w:strike/>
-              </w:rPr>
+            <w:r>
               <w:t>14</w:t>
             </w:r>
           </w:p>
@@ -1298,14 +1290,8 @@
           <w:p>
             <w:pPr>
               <w:cnfStyle w:val="000000100000" w:firstRow="0" w:lastRow="0" w:firstColumn="0" w:lastColumn="0" w:oddVBand="0" w:evenVBand="0" w:oddHBand="1" w:evenHBand="0" w:firstRowFirstColumn="0" w:firstRowLastColumn="0" w:lastRowFirstColumn="0" w:lastRowLastColumn="0"/>
-              <w:rPr>
-                <w:strike/>
-              </w:rPr>
-            </w:pPr>
-            <w:r>
-              <w:rPr>
-                <w:strike/>
-              </w:rPr>
+            </w:pPr>
+            <w:r>
               <w:t>X</w:t>
             </w:r>
           </w:p>
@@ -1317,14 +1303,8 @@
           <w:p>
             <w:pPr>
               <w:cnfStyle w:val="000000100000" w:firstRow="0" w:lastRow="0" w:firstColumn="0" w:lastColumn="0" w:oddVBand="0" w:evenVBand="0" w:oddHBand="1" w:evenHBand="0" w:firstRowFirstColumn="0" w:firstRowLastColumn="0" w:lastRowFirstColumn="0" w:lastRowLastColumn="0"/>
-              <w:rPr>
-                <w:strike/>
-              </w:rPr>
-            </w:pPr>
-            <w:r>
-              <w:rPr>
-                <w:strike/>
-              </w:rPr>
+            </w:pPr>
+            <w:r>
               <w:t>X</w:t>
             </w:r>
           </w:p>
@@ -1336,15 +1316,25 @@
           <w:p>
             <w:pPr>
               <w:cnfStyle w:val="000000100000" w:firstRow="0" w:lastRow="0" w:firstColumn="0" w:lastColumn="0" w:oddVBand="0" w:evenVBand="0" w:oddHBand="1" w:evenHBand="0" w:firstRowFirstColumn="0" w:firstRowLastColumn="0" w:lastRowFirstColumn="0" w:lastRowLastColumn="0"/>
-              <w:rPr>
-                <w:strike/>
-              </w:rPr>
-            </w:pPr>
-            <w:r>
-              <w:rPr>
-                <w:strike/>
-              </w:rPr>
-              <w:t>Resume clock</w:t>
+            </w:pPr>
+            <w:r>
+              <w:t>Read Clock Domain (0=</w:t>
+            </w:r>
+            <w:proofErr w:type="spellStart"/>
+            <w:r>
+              <w:t>tck</w:t>
+            </w:r>
+            <w:proofErr w:type="spellEnd"/>
+            <w:r>
+              <w:t>, 1=</w:t>
+            </w:r>
+            <w:proofErr w:type="spellStart"/>
+            <w:r>
+              <w:t>sys_clk</w:t>
+            </w:r>
+            <w:proofErr w:type="spellEnd"/>
+            <w:r>
+              <w:t>)</w:t>
             </w:r>
           </w:p>
         </w:tc>
@@ -1383,7 +1373,7 @@
               <w:cnfStyle w:val="000000000000" w:firstRow="0" w:lastRow="0" w:firstColumn="0" w:lastColumn="0" w:oddVBand="0" w:evenVBand="0" w:oddHBand="0" w:evenHBand="0" w:firstRowFirstColumn="0" w:firstRowLastColumn="0" w:lastRowFirstColumn="0" w:lastRowLastColumn="0"/>
             </w:pPr>
             <w:r>
-              <w:t>X</w:t>
+              <w:t>D</w:t>
             </w:r>
           </w:p>
         </w:tc>
@@ -1396,7 +1386,31 @@
               <w:cnfStyle w:val="000000000000" w:firstRow="0" w:lastRow="0" w:firstColumn="0" w:lastColumn="0" w:oddVBand="0" w:evenVBand="0" w:oddHBand="0" w:evenHBand="0" w:firstRowFirstColumn="0" w:firstRowLastColumn="0" w:lastRowFirstColumn="0" w:lastRowLastColumn="0"/>
             </w:pPr>
             <w:r>
-              <w:t>Switch to sys_clk</w:t>
+              <w:t xml:space="preserve">Switch </w:t>
+            </w:r>
+            <w:r>
+              <w:t xml:space="preserve">to </w:t>
+            </w:r>
+            <w:proofErr w:type="spellStart"/>
+            <w:r>
+              <w:t>clk</w:t>
+            </w:r>
+            <w:proofErr w:type="spellEnd"/>
+            <w:r>
+              <w:t xml:space="preserve"> D (D=0: </w:t>
+            </w:r>
+            <w:proofErr w:type="spellStart"/>
+            <w:r>
+              <w:t>tck</w:t>
+            </w:r>
+            <w:proofErr w:type="spellEnd"/>
+            <w:r>
+              <w:t>, D=1: sys_clk</w:t>
+            </w:r>
+            <w:bookmarkStart w:id="0" w:name="_GoBack"/>
+            <w:bookmarkEnd w:id="0"/>
+            <w:r>
+              <w:t>)</w:t>
             </w:r>
           </w:p>
         </w:tc>
@@ -2094,8 +2108,6 @@
       <w:r>
         <w:t>the following</w:t>
       </w:r>
-      <w:bookmarkStart w:id="0" w:name="_GoBack"/>
-      <w:bookmarkEnd w:id="0"/>
       <w:r>
         <w:t xml:space="preserve"> encoding. I.e. Each of the 4 least significant address bits corresponds to a stall signal. </w:t>
       </w:r>

</xml_diff>

<commit_message>
Roll back GC Changes
</commit_message>
<xml_diff>
--- a/doc/CGRA_config_debug_spec.docx
+++ b/doc/CGRA_config_debug_spec.docx
@@ -1278,7 +1278,15 @@
             <w:tcW w:w="1117" w:type="dxa"/>
           </w:tcPr>
           <w:p>
-            <w:r>
+            <w:pPr>
+              <w:rPr>
+                <w:strike/>
+              </w:rPr>
+            </w:pPr>
+            <w:r>
+              <w:rPr>
+                <w:strike/>
+              </w:rPr>
               <w:t>14</w:t>
             </w:r>
           </w:p>
@@ -1290,8 +1298,14 @@
           <w:p>
             <w:pPr>
               <w:cnfStyle w:val="000000100000" w:firstRow="0" w:lastRow="0" w:firstColumn="0" w:lastColumn="0" w:oddVBand="0" w:evenVBand="0" w:oddHBand="1" w:evenHBand="0" w:firstRowFirstColumn="0" w:firstRowLastColumn="0" w:lastRowFirstColumn="0" w:lastRowLastColumn="0"/>
-            </w:pPr>
-            <w:r>
+              <w:rPr>
+                <w:strike/>
+              </w:rPr>
+            </w:pPr>
+            <w:r>
+              <w:rPr>
+                <w:strike/>
+              </w:rPr>
               <w:t>X</w:t>
             </w:r>
           </w:p>
@@ -1303,8 +1317,14 @@
           <w:p>
             <w:pPr>
               <w:cnfStyle w:val="000000100000" w:firstRow="0" w:lastRow="0" w:firstColumn="0" w:lastColumn="0" w:oddVBand="0" w:evenVBand="0" w:oddHBand="1" w:evenHBand="0" w:firstRowFirstColumn="0" w:firstRowLastColumn="0" w:lastRowFirstColumn="0" w:lastRowLastColumn="0"/>
-            </w:pPr>
-            <w:r>
+              <w:rPr>
+                <w:strike/>
+              </w:rPr>
+            </w:pPr>
+            <w:r>
+              <w:rPr>
+                <w:strike/>
+              </w:rPr>
               <w:t>X</w:t>
             </w:r>
           </w:p>
@@ -1316,25 +1336,15 @@
           <w:p>
             <w:pPr>
               <w:cnfStyle w:val="000000100000" w:firstRow="0" w:lastRow="0" w:firstColumn="0" w:lastColumn="0" w:oddVBand="0" w:evenVBand="0" w:oddHBand="1" w:evenHBand="0" w:firstRowFirstColumn="0" w:firstRowLastColumn="0" w:lastRowFirstColumn="0" w:lastRowLastColumn="0"/>
-            </w:pPr>
-            <w:r>
-              <w:t>Read Clock Domain (0=</w:t>
-            </w:r>
-            <w:proofErr w:type="spellStart"/>
-            <w:r>
-              <w:t>tck</w:t>
-            </w:r>
-            <w:proofErr w:type="spellEnd"/>
-            <w:r>
-              <w:t>, 1=</w:t>
-            </w:r>
-            <w:proofErr w:type="spellStart"/>
-            <w:r>
-              <w:t>sys_clk</w:t>
-            </w:r>
-            <w:proofErr w:type="spellEnd"/>
-            <w:r>
-              <w:t>)</w:t>
+              <w:rPr>
+                <w:strike/>
+              </w:rPr>
+            </w:pPr>
+            <w:r>
+              <w:rPr>
+                <w:strike/>
+              </w:rPr>
+              <w:t>Resume clock</w:t>
             </w:r>
           </w:p>
         </w:tc>
@@ -1373,7 +1383,7 @@
               <w:cnfStyle w:val="000000000000" w:firstRow="0" w:lastRow="0" w:firstColumn="0" w:lastColumn="0" w:oddVBand="0" w:evenVBand="0" w:oddHBand="0" w:evenHBand="0" w:firstRowFirstColumn="0" w:firstRowLastColumn="0" w:lastRowFirstColumn="0" w:lastRowLastColumn="0"/>
             </w:pPr>
             <w:r>
-              <w:t>D</w:t>
+              <w:t>X</w:t>
             </w:r>
           </w:p>
         </w:tc>
@@ -1386,31 +1396,7 @@
               <w:cnfStyle w:val="000000000000" w:firstRow="0" w:lastRow="0" w:firstColumn="0" w:lastColumn="0" w:oddVBand="0" w:evenVBand="0" w:oddHBand="0" w:evenHBand="0" w:firstRowFirstColumn="0" w:firstRowLastColumn="0" w:lastRowFirstColumn="0" w:lastRowLastColumn="0"/>
             </w:pPr>
             <w:r>
-              <w:t xml:space="preserve">Switch </w:t>
-            </w:r>
-            <w:r>
-              <w:t xml:space="preserve">to </w:t>
-            </w:r>
-            <w:proofErr w:type="spellStart"/>
-            <w:r>
-              <w:t>clk</w:t>
-            </w:r>
-            <w:proofErr w:type="spellEnd"/>
-            <w:r>
-              <w:t xml:space="preserve"> D (D=0: </w:t>
-            </w:r>
-            <w:proofErr w:type="spellStart"/>
-            <w:r>
-              <w:t>tck</w:t>
-            </w:r>
-            <w:proofErr w:type="spellEnd"/>
-            <w:r>
-              <w:t>, D=1: sys_clk</w:t>
-            </w:r>
-            <w:bookmarkStart w:id="0" w:name="_GoBack"/>
-            <w:bookmarkEnd w:id="0"/>
-            <w:r>
-              <w:t>)</w:t>
+              <w:t>Switch to sys_clk</w:t>
             </w:r>
           </w:p>
         </w:tc>
@@ -2108,6 +2094,8 @@
       <w:r>
         <w:t>the following</w:t>
       </w:r>
+      <w:bookmarkStart w:id="0" w:name="_GoBack"/>
+      <w:bookmarkEnd w:id="0"/>
       <w:r>
         <w:t xml:space="preserve"> encoding. I.e. Each of the 4 least significant address bits corresponds to a stall signal. </w:t>
       </w:r>

</xml_diff>

<commit_message>
Re-Introduce JTAG clk switch changes
</commit_message>
<xml_diff>
--- a/doc/CGRA_config_debug_spec.docx
+++ b/doc/CGRA_config_debug_spec.docx
@@ -1278,15 +1278,7 @@
             <w:tcW w:w="1117" w:type="dxa"/>
           </w:tcPr>
           <w:p>
-            <w:pPr>
-              <w:rPr>
-                <w:strike/>
-              </w:rPr>
-            </w:pPr>
-            <w:r>
-              <w:rPr>
-                <w:strike/>
-              </w:rPr>
+            <w:r>
               <w:t>14</w:t>
             </w:r>
           </w:p>
@@ -1298,14 +1290,8 @@
           <w:p>
             <w:pPr>
               <w:cnfStyle w:val="000000100000" w:firstRow="0" w:lastRow="0" w:firstColumn="0" w:lastColumn="0" w:oddVBand="0" w:evenVBand="0" w:oddHBand="1" w:evenHBand="0" w:firstRowFirstColumn="0" w:firstRowLastColumn="0" w:lastRowFirstColumn="0" w:lastRowLastColumn="0"/>
-              <w:rPr>
-                <w:strike/>
-              </w:rPr>
-            </w:pPr>
-            <w:r>
-              <w:rPr>
-                <w:strike/>
-              </w:rPr>
+            </w:pPr>
+            <w:r>
               <w:t>X</w:t>
             </w:r>
           </w:p>
@@ -1317,14 +1303,8 @@
           <w:p>
             <w:pPr>
               <w:cnfStyle w:val="000000100000" w:firstRow="0" w:lastRow="0" w:firstColumn="0" w:lastColumn="0" w:oddVBand="0" w:evenVBand="0" w:oddHBand="1" w:evenHBand="0" w:firstRowFirstColumn="0" w:firstRowLastColumn="0" w:lastRowFirstColumn="0" w:lastRowLastColumn="0"/>
-              <w:rPr>
-                <w:strike/>
-              </w:rPr>
-            </w:pPr>
-            <w:r>
-              <w:rPr>
-                <w:strike/>
-              </w:rPr>
+            </w:pPr>
+            <w:r>
               <w:t>X</w:t>
             </w:r>
           </w:p>
@@ -1336,15 +1316,25 @@
           <w:p>
             <w:pPr>
               <w:cnfStyle w:val="000000100000" w:firstRow="0" w:lastRow="0" w:firstColumn="0" w:lastColumn="0" w:oddVBand="0" w:evenVBand="0" w:oddHBand="1" w:evenHBand="0" w:firstRowFirstColumn="0" w:firstRowLastColumn="0" w:lastRowFirstColumn="0" w:lastRowLastColumn="0"/>
-              <w:rPr>
-                <w:strike/>
-              </w:rPr>
-            </w:pPr>
-            <w:r>
-              <w:rPr>
-                <w:strike/>
-              </w:rPr>
-              <w:t>Resume clock</w:t>
+            </w:pPr>
+            <w:r>
+              <w:t>Read Clock Domain (0=</w:t>
+            </w:r>
+            <w:proofErr w:type="spellStart"/>
+            <w:r>
+              <w:t>tck</w:t>
+            </w:r>
+            <w:proofErr w:type="spellEnd"/>
+            <w:r>
+              <w:t>, 1=</w:t>
+            </w:r>
+            <w:proofErr w:type="spellStart"/>
+            <w:r>
+              <w:t>sys_clk</w:t>
+            </w:r>
+            <w:proofErr w:type="spellEnd"/>
+            <w:r>
+              <w:t>)</w:t>
             </w:r>
           </w:p>
         </w:tc>
@@ -1383,7 +1373,7 @@
               <w:cnfStyle w:val="000000000000" w:firstRow="0" w:lastRow="0" w:firstColumn="0" w:lastColumn="0" w:oddVBand="0" w:evenVBand="0" w:oddHBand="0" w:evenHBand="0" w:firstRowFirstColumn="0" w:firstRowLastColumn="0" w:lastRowFirstColumn="0" w:lastRowLastColumn="0"/>
             </w:pPr>
             <w:r>
-              <w:t>X</w:t>
+              <w:t>D</w:t>
             </w:r>
           </w:p>
         </w:tc>
@@ -1396,7 +1386,31 @@
               <w:cnfStyle w:val="000000000000" w:firstRow="0" w:lastRow="0" w:firstColumn="0" w:lastColumn="0" w:oddVBand="0" w:evenVBand="0" w:oddHBand="0" w:evenHBand="0" w:firstRowFirstColumn="0" w:firstRowLastColumn="0" w:lastRowFirstColumn="0" w:lastRowLastColumn="0"/>
             </w:pPr>
             <w:r>
-              <w:t>Switch to sys_clk</w:t>
+              <w:t xml:space="preserve">Switch </w:t>
+            </w:r>
+            <w:r>
+              <w:t xml:space="preserve">to </w:t>
+            </w:r>
+            <w:proofErr w:type="spellStart"/>
+            <w:r>
+              <w:t>clk</w:t>
+            </w:r>
+            <w:proofErr w:type="spellEnd"/>
+            <w:r>
+              <w:t xml:space="preserve"> D (D=0: </w:t>
+            </w:r>
+            <w:proofErr w:type="spellStart"/>
+            <w:r>
+              <w:t>tck</w:t>
+            </w:r>
+            <w:proofErr w:type="spellEnd"/>
+            <w:r>
+              <w:t>, D=1: sys_clk</w:t>
+            </w:r>
+            <w:bookmarkStart w:id="0" w:name="_GoBack"/>
+            <w:bookmarkEnd w:id="0"/>
+            <w:r>
+              <w:t>)</w:t>
             </w:r>
           </w:p>
         </w:tc>
@@ -2094,8 +2108,6 @@
       <w:r>
         <w:t>the following</w:t>
       </w:r>
-      <w:bookmarkStart w:id="0" w:name="_GoBack"/>
-      <w:bookmarkEnd w:id="0"/>
       <w:r>
         <w:t xml:space="preserve"> encoding. I.e. Each of the 4 least significant address bits corresponds to a stall signal. </w:t>
       </w:r>

</xml_diff>